<commit_message>
lab4 of Alexandra Smetanina of programming basics completed
</commit_message>
<xml_diff>
--- a/Programming-basics/Labs-for-collegues/Alexandra-Smetanina/Lab4/lab4-1.docx
+++ b/Programming-basics/Labs-for-collegues/Alexandra-Smetanina/Lab4/lab4-1.docx
@@ -1360,7 +1360,7 @@
           <w:szCs w:val="24"/>
           <w:rtl w:val="0"/>
         </w:rPr>
-        <w:t xml:space="preserve">Программа написана на алгоритмическом языке Python 3.6, реализована в среде macOS Catalina и состоит из частей, отвечающих за ввод данных, вычисление и представление данных на экране монитора..</w:t>
+        <w:t xml:space="preserve">Программа написана на алгоритмическом языке Python 3.6, реализована в среде macOS Catalina и состоит из частей, отвечающих за ввод данных, вычисление и представление данных на экране монитора.</w:t>
       </w:r>
     </w:p>
     <w:p>
@@ -1425,7 +1425,7 @@
           <w:szCs w:val="24"/>
           <w:rtl w:val="0"/>
         </w:rPr>
-        <w:t xml:space="preserve">Запросить у пользователя натуральное число, не превосходящее 30, - длину массива N. Напечатать сообщение в случае ошибки.</w:t>
+        <w:t xml:space="preserve">Запросить у пользователя натуральное число, не превосходящее 30, – длину массива N. Напечатать сообщение в случае ошибки.</w:t>
       </w:r>
     </w:p>
     <w:p>

</xml_diff>